<commit_message>
Reemplazo del nuevo informe con el link de github
</commit_message>
<xml_diff>
--- a/TF_Meza_Rodríguez_García.docx
+++ b/TF_Meza_Rodríguez_García.docx
@@ -110,12 +110,12 @@
           <wp:inline distB="114300" distT="114300" distL="114300" distR="114300">
             <wp:extent cx="1343025" cy="1343025"/>
             <wp:effectExtent b="0" l="0" r="0" t="0"/>
-            <wp:docPr id="2" name="image3.png"/>
+            <wp:docPr id="2" name="image1.png"/>
             <a:graphic>
               <a:graphicData uri="http://schemas.openxmlformats.org/drawingml/2006/picture">
                 <pic:pic>
                   <pic:nvPicPr>
-                    <pic:cNvPr id="0" name="image3.png"/>
+                    <pic:cNvPr id="0" name="image1.png"/>
                     <pic:cNvPicPr preferRelativeResize="0"/>
                   </pic:nvPicPr>
                   <pic:blipFill>
@@ -461,7 +461,7 @@
     </w:p>
     <w:sdt>
       <w:sdtPr>
-        <w:id w:val="-1134738030"/>
+        <w:id w:val="-469913191"/>
         <w:docPartObj>
           <w:docPartGallery w:val="Table of Contents"/>
           <w:docPartUnique w:val="1"/>
@@ -3337,8 +3337,10 @@
       </w:pPr>
       <w:r>
         <w:rPr>
-          <w:rtl w:val="0"/>
-        </w:rPr>
+          <w:rFonts w:ascii="Century Gothic" w:cs="Century Gothic" w:eastAsia="Century Gothic" w:hAnsi="Century Gothic"/>
+          <w:rtl w:val="0"/>
+        </w:rPr>
+        <w:t xml:space="preserve">Link del repositorio en Github: https://github.com/Meza27/CC57-TF-2025-1.git</w:t>
       </w:r>
     </w:p>
     <w:p>
@@ -3378,12 +3380,12 @@
           <wp:inline distB="114300" distT="114300" distL="114300" distR="114300">
             <wp:extent cx="5731200" cy="2235200"/>
             <wp:effectExtent b="0" l="0" r="0" t="0"/>
-            <wp:docPr id="5" name="image5.png"/>
+            <wp:docPr id="5" name="image4.png"/>
             <a:graphic>
               <a:graphicData uri="http://schemas.openxmlformats.org/drawingml/2006/picture">
                 <pic:pic>
                   <pic:nvPicPr>
-                    <pic:cNvPr id="0" name="image5.png"/>
+                    <pic:cNvPr id="0" name="image4.png"/>
                     <pic:cNvPicPr preferRelativeResize="0"/>
                   </pic:nvPicPr>
                   <pic:blipFill>
@@ -3492,12 +3494,12 @@
           <wp:inline distB="114300" distT="114300" distL="114300" distR="114300">
             <wp:extent cx="5731200" cy="1943100"/>
             <wp:effectExtent b="0" l="0" r="0" t="0"/>
-            <wp:docPr id="3" name="image2.png"/>
+            <wp:docPr id="3" name="image5.png"/>
             <a:graphic>
               <a:graphicData uri="http://schemas.openxmlformats.org/drawingml/2006/picture">
                 <pic:pic>
                   <pic:nvPicPr>
-                    <pic:cNvPr id="0" name="image2.png"/>
+                    <pic:cNvPr id="0" name="image5.png"/>
                     <pic:cNvPicPr preferRelativeResize="0"/>
                   </pic:nvPicPr>
                   <pic:blipFill>
@@ -3612,12 +3614,12 @@
           <wp:inline distB="114300" distT="114300" distL="114300" distR="114300">
             <wp:extent cx="5731200" cy="3390900"/>
             <wp:effectExtent b="0" l="0" r="0" t="0"/>
-            <wp:docPr id="1" name="image4.png"/>
+            <wp:docPr id="1" name="image2.png"/>
             <a:graphic>
               <a:graphicData uri="http://schemas.openxmlformats.org/drawingml/2006/picture">
                 <pic:pic>
                   <pic:nvPicPr>
-                    <pic:cNvPr id="0" name="image4.png"/>
+                    <pic:cNvPr id="0" name="image2.png"/>
                     <pic:cNvPicPr preferRelativeResize="0"/>
                   </pic:nvPicPr>
                   <pic:blipFill>
@@ -6323,12 +6325,12 @@
           <wp:inline distB="114300" distT="114300" distL="114300" distR="114300">
             <wp:extent cx="5731200" cy="2590800"/>
             <wp:effectExtent b="0" l="0" r="0" t="0"/>
-            <wp:docPr id="4" name="image6.png"/>
+            <wp:docPr id="4" name="image3.png"/>
             <a:graphic>
               <a:graphicData uri="http://schemas.openxmlformats.org/drawingml/2006/picture">
                 <pic:pic>
                   <pic:nvPicPr>
-                    <pic:cNvPr id="0" name="image6.png"/>
+                    <pic:cNvPr id="0" name="image3.png"/>
                     <pic:cNvPicPr preferRelativeResize="0"/>
                   </pic:nvPicPr>
                   <pic:blipFill>
@@ -6372,12 +6374,12 @@
           <wp:inline distB="114300" distT="114300" distL="114300" distR="114300">
             <wp:extent cx="5731200" cy="2921000"/>
             <wp:effectExtent b="0" l="0" r="0" t="0"/>
-            <wp:docPr id="8" name="image7.png"/>
+            <wp:docPr id="8" name="image8.png"/>
             <a:graphic>
               <a:graphicData uri="http://schemas.openxmlformats.org/drawingml/2006/picture">
                 <pic:pic>
                   <pic:nvPicPr>
-                    <pic:cNvPr id="0" name="image7.png"/>
+                    <pic:cNvPr id="0" name="image8.png"/>
                     <pic:cNvPicPr preferRelativeResize="0"/>
                   </pic:nvPicPr>
                   <pic:blipFill>
@@ -6483,12 +6485,12 @@
           <wp:inline distB="114300" distT="114300" distL="114300" distR="114300">
             <wp:extent cx="5731200" cy="3352800"/>
             <wp:effectExtent b="0" l="0" r="0" t="0"/>
-            <wp:docPr id="7" name="image1.png"/>
+            <wp:docPr id="7" name="image6.png"/>
             <a:graphic>
               <a:graphicData uri="http://schemas.openxmlformats.org/drawingml/2006/picture">
                 <pic:pic>
                   <pic:nvPicPr>
-                    <pic:cNvPr id="0" name="image1.png"/>
+                    <pic:cNvPr id="0" name="image6.png"/>
                     <pic:cNvPicPr preferRelativeResize="0"/>
                   </pic:nvPicPr>
                   <pic:blipFill>
@@ -6578,12 +6580,12 @@
           <wp:inline distB="114300" distT="114300" distL="114300" distR="114300">
             <wp:extent cx="5731200" cy="2768600"/>
             <wp:effectExtent b="0" l="0" r="0" t="0"/>
-            <wp:docPr id="6" name="image8.png"/>
+            <wp:docPr id="6" name="image7.png"/>
             <a:graphic>
               <a:graphicData uri="http://schemas.openxmlformats.org/drawingml/2006/picture">
                 <pic:pic>
                   <pic:nvPicPr>
-                    <pic:cNvPr id="0" name="image8.png"/>
+                    <pic:cNvPr id="0" name="image7.png"/>
                     <pic:cNvPicPr preferRelativeResize="0"/>
                   </pic:nvPicPr>
                   <pic:blipFill>
@@ -10459,11 +10461,38 @@
     </w:p>
     <w:p>
       <w:pPr>
-        <w:ind w:left="720" w:firstLine="0"/>
-        <w:rPr>
-          <w:rFonts w:ascii="Century Gothic" w:cs="Century Gothic" w:eastAsia="Century Gothic" w:hAnsi="Century Gothic"/>
-        </w:rPr>
-      </w:pPr>
+        <w:pStyle w:val="Heading1"/>
+        <w:numPr>
+          <w:ilvl w:val="0"/>
+          <w:numId w:val="11"/>
+        </w:numPr>
+        <w:rPr>
+          <w:rFonts w:ascii="Century Gothic" w:cs="Century Gothic" w:eastAsia="Century Gothic" w:hAnsi="Century Gothic"/>
+          <w:color w:val="990000"/>
+          <w:sz w:val="36"/>
+          <w:szCs w:val="36"/>
+        </w:rPr>
+      </w:pPr>
+      <w:bookmarkStart w:colFirst="0" w:colLast="0" w:name="_8it8f6s22i24" w:id="45"/>
+      <w:bookmarkEnd w:id="45"/>
+      <w:r>
+        <w:rPr>
+          <w:rtl w:val="0"/>
+        </w:rPr>
+        <w:t xml:space="preserve">Anexos</w:t>
+      </w:r>
+    </w:p>
+    <w:p>
+      <w:pPr>
+        <w:rPr/>
+      </w:pPr>
+      <w:r>
+        <w:rPr>
+          <w:rFonts w:ascii="Century Gothic" w:cs="Century Gothic" w:eastAsia="Century Gothic" w:hAnsi="Century Gothic"/>
+          <w:rtl w:val="0"/>
+        </w:rPr>
+        <w:t xml:space="preserve">Link del repositorio en Github: https://github.com/Meza27/CC57-TF-2025-1.git</w:t>
+      </w:r>
       <w:r>
         <w:rPr>
           <w:rtl w:val="0"/>

</xml_diff>